<commit_message>
Fix: PHP8 issues & mail() headers
</commit_message>
<xml_diff>
--- a/instructions_NADIN.docx
+++ b/instructions_NADIN.docx
@@ -41,21 +41,7 @@
         <w:rPr>
           <w:lang w:val="en-US"/>
         </w:rPr>
-        <w:t xml:space="preserve">NADIN is a PHP program made to provide big band musicians with the needed sheet music and recordings thereof by means of personal access data. To that end, the PDF files can be taken apart to make them available selectively, so that e.g.  </w:t>
-      </w:r>
-      <w:proofErr w:type="gramStart"/>
-      <w:r>
-        <w:rPr>
-          <w:lang w:val="en-US"/>
-        </w:rPr>
-        <w:t>saxophonists</w:t>
-      </w:r>
-      <w:proofErr w:type="gramEnd"/>
-      <w:r>
-        <w:rPr>
-          <w:lang w:val="en-US"/>
-        </w:rPr>
-        <w:t xml:space="preserve"> can only obtain the saxophone score etc. This ensures that the arrangements are protected and do not spread uncontrollably. Substitutes can be registered in the system, too; they receive a login carrying an expiration date. </w:t>
+        <w:t xml:space="preserve">NADIN is a PHP program made to provide big band musicians with the needed sheet music and recordings thereof by means of personal access data. To that end, the PDF files can be taken apart to make them available selectively, so that e.g.  saxophonists can only obtain the saxophone score etc. This ensures that the arrangements are protected and do not spread uncontrollably. Substitutes can be registered in the system, too; they receive a login carrying an expiration date. </w:t>
       </w:r>
     </w:p>
     <w:p>
@@ -87,41 +73,13 @@
         <w:rPr>
           <w:lang w:val="en-US"/>
         </w:rPr>
-        <w:t xml:space="preserve"> It was developed by </w:t>
-      </w:r>
-      <w:proofErr w:type="spellStart"/>
-      <w:r>
-        <w:rPr>
-          <w:lang w:val="en-US"/>
-        </w:rPr>
-        <w:t>Urs</w:t>
-      </w:r>
-      <w:proofErr w:type="spellEnd"/>
-      <w:r>
-        <w:rPr>
-          <w:lang w:val="en-US"/>
-        </w:rPr>
-        <w:t xml:space="preserve"> </w:t>
-      </w:r>
-      <w:proofErr w:type="spellStart"/>
-      <w:r>
-        <w:rPr>
-          <w:lang w:val="en-US"/>
-        </w:rPr>
-        <w:t>Peterm</w:t>
-      </w:r>
-      <w:r>
-        <w:rPr>
-          <w:lang w:val="en-US"/>
-        </w:rPr>
-        <w:t>ann</w:t>
-      </w:r>
-      <w:proofErr w:type="spellEnd"/>
-      <w:r>
-        <w:rPr>
-          <w:lang w:val="en-US"/>
-        </w:rPr>
-        <w:t xml:space="preserve"> and Stefan Minder for the Uptown Big Band Bern and is available to all interested parties free of charge. Any warranty and liability is excluded.</w:t>
+        <w:t xml:space="preserve"> It was developed by Urs Peterm</w:t>
+      </w:r>
+      <w:r>
+        <w:rPr>
+          <w:lang w:val="en-US"/>
+        </w:rPr>
+        <w:t>ann and Stefan Minder for the Uptown Big Band Bern and is available to all interested parties free of charge. Any warranty and liability is excluded.</w:t>
       </w:r>
     </w:p>
     <w:p>
@@ -428,6 +386,8 @@
         </w:rPr>
         <w:t>Unzip nadin_en.zip and make sure that the folder structure is preserved.</w:t>
       </w:r>
+      <w:bookmarkStart w:id="0" w:name="_GoBack"/>
+      <w:bookmarkEnd w:id="0"/>
     </w:p>
     <w:p>
       <w:pPr>
@@ -444,21 +404,7 @@
         <w:rPr>
           <w:lang w:val="en-US"/>
         </w:rPr>
-        <w:t xml:space="preserve">Open the file </w:t>
-      </w:r>
-      <w:proofErr w:type="spellStart"/>
-      <w:r>
-        <w:rPr>
-          <w:lang w:val="en-US"/>
-        </w:rPr>
-        <w:t>config.inc.php</w:t>
-      </w:r>
-      <w:proofErr w:type="spellEnd"/>
-      <w:r>
-        <w:rPr>
-          <w:lang w:val="en-US"/>
-        </w:rPr>
-        <w:t xml:space="preserve"> in a text editor and define the variables $bb and $salt.</w:t>
+        <w:t>Open the file config.inc.php in a text editor and define the variables $bb and $salt.</w:t>
       </w:r>
     </w:p>
     <w:p>
@@ -496,14 +442,7 @@
           <w:lang w:val="en-US"/>
         </w:rPr>
         <w:br/>
-        <w:t xml:space="preserve">IF your site’s URL starts </w:t>
-      </w:r>
-      <w:proofErr w:type="gramStart"/>
-      <w:r>
-        <w:rPr>
-          <w:lang w:val="en-US"/>
-        </w:rPr>
-        <w:t>with  http</w:t>
+        <w:t>IF your site’s URL starts with  http</w:t>
       </w:r>
       <w:r>
         <w:rPr>
@@ -512,7 +451,6 @@
         </w:rPr>
         <w:t>s</w:t>
       </w:r>
-      <w:proofErr w:type="gramEnd"/>
       <w:r>
         <w:rPr>
           <w:lang w:val="en-US"/>
@@ -535,43 +473,25 @@
         <w:rPr>
           <w:lang w:val="en-US"/>
         </w:rPr>
-        <w:t>Create a subfolder named, for example, ‚</w:t>
-      </w:r>
-      <w:proofErr w:type="spellStart"/>
-      <w:proofErr w:type="gramStart"/>
-      <w:r>
-        <w:rPr>
-          <w:lang w:val="en-US"/>
-        </w:rPr>
-        <w:t>nadin</w:t>
-      </w:r>
-      <w:proofErr w:type="spellEnd"/>
-      <w:r>
-        <w:rPr>
-          <w:lang w:val="en-US"/>
-        </w:rPr>
-        <w:t>‘ on</w:t>
-      </w:r>
-      <w:proofErr w:type="gramEnd"/>
-      <w:r>
-        <w:rPr>
-          <w:lang w:val="en-US"/>
-        </w:rPr>
-        <w:t xml:space="preserve"> your webhost’s server’s accessible folder (usually named ‚</w:t>
-      </w:r>
-      <w:proofErr w:type="spellStart"/>
-      <w:r>
-        <w:rPr>
-          <w:lang w:val="en-US"/>
-        </w:rPr>
-        <w:t>public_html</w:t>
-      </w:r>
-      <w:proofErr w:type="spellEnd"/>
-      <w:r>
-        <w:rPr>
-          <w:lang w:val="en-US"/>
-        </w:rPr>
-        <w:t>‘ or similar) assigned to your site and upload to it the unzipped files and folders.</w:t>
+        <w:t>Read the comment “//IMPORTANT:” at the top of the config.php file carefully and take the necessary measures.</w:t>
+      </w:r>
+    </w:p>
+    <w:p>
+      <w:pPr>
+        <w:pStyle w:val="Listenabsatz"/>
+        <w:numPr>
+          <w:ilvl w:val="0"/>
+          <w:numId w:val="5"/>
+        </w:numPr>
+        <w:rPr>
+          <w:lang w:val="en-US"/>
+        </w:rPr>
+      </w:pPr>
+      <w:r>
+        <w:rPr>
+          <w:lang w:val="en-US"/>
+        </w:rPr>
+        <w:t>Create a subfolder named, for example, ‚nadin‘ on your webhost’s server’s accessible folder (usually named ‚public_html‘ or similar) assigned to your site and upload to it the unzipped files and folders.</w:t>
       </w:r>
     </w:p>
     <w:p>
@@ -623,21 +543,7 @@
         <w:rPr>
           <w:lang w:val="en-US"/>
         </w:rPr>
-        <w:t xml:space="preserve">Click on the ‚Manage </w:t>
-      </w:r>
-      <w:proofErr w:type="gramStart"/>
-      <w:r>
-        <w:rPr>
-          <w:lang w:val="en-US"/>
-        </w:rPr>
-        <w:t>Users‘ button</w:t>
-      </w:r>
-      <w:proofErr w:type="gramEnd"/>
-      <w:r>
-        <w:rPr>
-          <w:lang w:val="en-US"/>
-        </w:rPr>
-        <w:t xml:space="preserve"> and register users following the directions given there. </w:t>
+        <w:t xml:space="preserve">Click on the ‚Manage Users‘ button and register users following the directions given there. </w:t>
       </w:r>
       <w:r>
         <w:rPr>
@@ -920,7 +826,6 @@
         </w:rPr>
         <w:t>to 777</w:t>
       </w:r>
-      <w:proofErr w:type="gramStart"/>
       <w:r>
         <w:rPr>
           <w:rFonts w:cs="Arial"/>
@@ -929,7 +834,6 @@
         </w:rPr>
         <w:t>:</w:t>
       </w:r>
-      <w:proofErr w:type="gramEnd"/>
       <w:r>
         <w:rPr>
           <w:rFonts w:cs="Arial"/>
@@ -957,7 +861,6 @@
         </w:rPr>
         <w:t xml:space="preserve">, </w:t>
       </w:r>
-      <w:proofErr w:type="spellStart"/>
       <w:r>
         <w:rPr>
           <w:b/>
@@ -965,14 +868,12 @@
         </w:rPr>
         <w:t>userdatei</w:t>
       </w:r>
-      <w:proofErr w:type="spellEnd"/>
       <w:r>
         <w:rPr>
           <w:lang w:val="en-US"/>
         </w:rPr>
         <w:t xml:space="preserve">, </w:t>
       </w:r>
-      <w:proofErr w:type="spellStart"/>
       <w:r>
         <w:rPr>
           <w:b/>
@@ -980,14 +881,12 @@
         </w:rPr>
         <w:t>gigreps</w:t>
       </w:r>
-      <w:proofErr w:type="spellEnd"/>
       <w:r>
         <w:rPr>
           <w:lang w:val="en-US"/>
         </w:rPr>
         <w:t xml:space="preserve">, </w:t>
       </w:r>
-      <w:proofErr w:type="spellStart"/>
       <w:r>
         <w:rPr>
           <w:b/>
@@ -995,50 +894,31 @@
         </w:rPr>
         <w:t>gigrepsarchiv</w:t>
       </w:r>
-      <w:proofErr w:type="spellEnd"/>
       <w:r>
         <w:rPr>
           <w:lang w:val="en-US"/>
         </w:rPr>
         <w:t xml:space="preserve"> and </w:t>
       </w:r>
-      <w:proofErr w:type="spellStart"/>
       <w:r>
         <w:rPr>
           <w:b/>
           <w:lang w:val="en-US"/>
         </w:rPr>
-        <w:t>gigrepsdeleted</w:t>
-      </w:r>
-      <w:proofErr w:type="spellEnd"/>
+        <w:t xml:space="preserve">gigrepsdeleted, </w:t>
+      </w:r>
+      <w:r>
+        <w:rPr>
+          <w:lang w:val="en-US"/>
+        </w:rPr>
+        <w:t xml:space="preserve">as well as </w:t>
+      </w:r>
       <w:r>
         <w:rPr>
           <w:b/>
           <w:lang w:val="en-US"/>
         </w:rPr>
-        <w:t xml:space="preserve">, </w:t>
-      </w:r>
-      <w:r>
-        <w:rPr>
-          <w:lang w:val="en-US"/>
-        </w:rPr>
-        <w:t xml:space="preserve">as well as </w:t>
-      </w:r>
-      <w:proofErr w:type="spellStart"/>
-      <w:r>
-        <w:rPr>
-          <w:b/>
-          <w:lang w:val="en-US"/>
-        </w:rPr>
-        <w:t>filesdeleted</w:t>
-      </w:r>
-      <w:proofErr w:type="spellEnd"/>
-      <w:r>
-        <w:rPr>
-          <w:b/>
-          <w:lang w:val="en-US"/>
-        </w:rPr>
-        <w:t xml:space="preserve"> </w:t>
+        <w:t xml:space="preserve">filesdeleted </w:t>
       </w:r>
       <w:r>
         <w:rPr>
@@ -1089,27 +969,11 @@
           <w:lang w:val="en-US"/>
         </w:rPr>
       </w:pPr>
-      <w:bookmarkStart w:id="0" w:name="_GoBack"/>
-      <w:bookmarkEnd w:id="0"/>
-      <w:r>
-        <w:rPr>
-          <w:lang w:val="en-US"/>
-        </w:rPr>
-        <w:t>Now you need to set the path in the file abo/.</w:t>
-      </w:r>
-      <w:proofErr w:type="spellStart"/>
-      <w:r>
-        <w:rPr>
-          <w:lang w:val="en-US"/>
-        </w:rPr>
-        <w:t>htaccess</w:t>
-      </w:r>
-      <w:proofErr w:type="spellEnd"/>
-      <w:r>
-        <w:rPr>
-          <w:lang w:val="en-US"/>
-        </w:rPr>
-        <w:t>. There, the given path is</w:t>
+      <w:r>
+        <w:rPr>
+          <w:lang w:val="en-US"/>
+        </w:rPr>
+        <w:t>Now you need to set the path in the file abo/.htaccess. There, the given path is</w:t>
       </w:r>
       <w:r>
         <w:rPr>
@@ -1118,21 +982,12 @@
         <w:br/>
         <w:t xml:space="preserve"> </w:t>
       </w:r>
-      <w:proofErr w:type="spellStart"/>
       <w:r>
         <w:rPr>
           <w:sz w:val="18"/>
           <w:lang w:val="en-US"/>
         </w:rPr>
-        <w:t>AuthUserFile</w:t>
-      </w:r>
-      <w:proofErr w:type="spellEnd"/>
-      <w:r>
-        <w:rPr>
-          <w:sz w:val="18"/>
-          <w:lang w:val="en-US"/>
-        </w:rPr>
-        <w:t xml:space="preserve"> "/var/webs/www.sophisware.ch/hostingwebs/bigbandweb/abb/nadin/userdatei/.htpasswd"</w:t>
+        <w:t>AuthUserFile "/var/webs/www.sophisware.ch/hostingwebs/bigbandweb/abb/nadin/userdatei/.htpasswd"</w:t>
       </w:r>
       <w:r>
         <w:rPr>
@@ -1162,128 +1017,32 @@
         </w:rPr>
         <w:br/>
       </w:r>
-      <w:proofErr w:type="gramStart"/>
       <w:r>
         <w:rPr>
           <w:sz w:val="18"/>
           <w:lang w:val="en-US"/>
         </w:rPr>
-        <w:t>string(</w:t>
-      </w:r>
-      <w:proofErr w:type="gramEnd"/>
+        <w:t xml:space="preserve">string(60) "/srv/www/studmed.unibe.ch/public_html/nadin/server.php" </w:t>
+      </w:r>
+      <w:r>
+        <w:rPr>
+          <w:lang w:val="en-US"/>
+        </w:rPr>
+        <w:t xml:space="preserve">there, the correct path is </w:t>
+      </w:r>
       <w:r>
         <w:rPr>
           <w:sz w:val="18"/>
           <w:lang w:val="en-US"/>
         </w:rPr>
-        <w:t>60) "/</w:t>
-      </w:r>
-      <w:proofErr w:type="spellStart"/>
-      <w:r>
-        <w:rPr>
-          <w:sz w:val="18"/>
-          <w:lang w:val="en-US"/>
-        </w:rPr>
-        <w:t>srv</w:t>
-      </w:r>
-      <w:proofErr w:type="spellEnd"/>
-      <w:r>
-        <w:rPr>
-          <w:sz w:val="18"/>
-          <w:lang w:val="en-US"/>
-        </w:rPr>
-        <w:t>/www/studmed.unibe.ch/</w:t>
-      </w:r>
-      <w:proofErr w:type="spellStart"/>
-      <w:r>
-        <w:rPr>
-          <w:sz w:val="18"/>
-          <w:lang w:val="en-US"/>
-        </w:rPr>
-        <w:t>public_html</w:t>
-      </w:r>
-      <w:proofErr w:type="spellEnd"/>
-      <w:r>
-        <w:rPr>
-          <w:sz w:val="18"/>
-          <w:lang w:val="en-US"/>
-        </w:rPr>
-        <w:t>/</w:t>
-      </w:r>
-      <w:proofErr w:type="spellStart"/>
-      <w:r>
-        <w:rPr>
-          <w:sz w:val="18"/>
-          <w:lang w:val="en-US"/>
-        </w:rPr>
-        <w:t>nadin</w:t>
-      </w:r>
-      <w:proofErr w:type="spellEnd"/>
-      <w:r>
-        <w:rPr>
-          <w:sz w:val="18"/>
-          <w:lang w:val="en-US"/>
-        </w:rPr>
-        <w:t>/</w:t>
-      </w:r>
-      <w:proofErr w:type="spellStart"/>
-      <w:r>
-        <w:rPr>
-          <w:sz w:val="18"/>
-          <w:lang w:val="en-US"/>
-        </w:rPr>
-        <w:t>server.php</w:t>
-      </w:r>
-      <w:proofErr w:type="spellEnd"/>
-      <w:r>
-        <w:rPr>
-          <w:sz w:val="18"/>
-          <w:lang w:val="en-US"/>
-        </w:rPr>
-        <w:t xml:space="preserve">" </w:t>
-      </w:r>
-      <w:r>
-        <w:rPr>
-          <w:lang w:val="en-US"/>
-        </w:rPr>
-        <w:t xml:space="preserve">there, the correct path is </w:t>
-      </w:r>
-      <w:proofErr w:type="spellStart"/>
-      <w:r>
-        <w:rPr>
-          <w:sz w:val="18"/>
-          <w:lang w:val="en-US"/>
-        </w:rPr>
-        <w:t>AuthUserFile</w:t>
-      </w:r>
-      <w:proofErr w:type="spellEnd"/>
-      <w:r>
-        <w:rPr>
-          <w:sz w:val="18"/>
-          <w:lang w:val="en-US"/>
-        </w:rPr>
-        <w:t xml:space="preserve"> "/srv/www/studmed.unibe.ch/public_html/nadin/userdatei/.htpasswd".</w:t>
+        <w:t>AuthUserFile "/srv/www/studmed.unibe.ch/public_html/nadin/userdatei/.htpasswd".</w:t>
       </w:r>
       <w:r>
         <w:rPr>
           <w:lang w:val="en-US"/>
         </w:rPr>
         <w:br/>
-        <w:t>If you fail to carry out point 9, the Pro-Gig ZIP file that contains the recommended recordings cannot be downloaded. (</w:t>
-      </w:r>
-      <w:proofErr w:type="gramStart"/>
-      <w:r>
-        <w:rPr>
-          <w:lang w:val="en-US"/>
-        </w:rPr>
-        <w:t>iTunes</w:t>
-      </w:r>
-      <w:proofErr w:type="gramEnd"/>
-      <w:r>
-        <w:rPr>
-          <w:lang w:val="en-US"/>
-        </w:rPr>
-        <w:t xml:space="preserve"> subscriptions require this setting, too).</w:t>
+        <w:t>If you fail to carry out point 9, the Pro-Gig ZIP file that contains the recommended recordings cannot be downloaded. (iTunes subscriptions require this setting, too).</w:t>
       </w:r>
       <w:r>
         <w:rPr>
@@ -1297,43 +1056,7 @@
           <w:szCs w:val="16"/>
           <w:lang w:val="en-US"/>
         </w:rPr>
-        <w:t xml:space="preserve">To enable that, the file </w:t>
-      </w:r>
-      <w:proofErr w:type="spellStart"/>
-      <w:r>
-        <w:rPr>
-          <w:sz w:val="16"/>
-          <w:szCs w:val="16"/>
-          <w:lang w:val="en-US"/>
-        </w:rPr>
-        <w:t>userdatei</w:t>
-      </w:r>
-      <w:proofErr w:type="spellEnd"/>
-      <w:r>
-        <w:rPr>
-          <w:sz w:val="16"/>
-          <w:szCs w:val="16"/>
-          <w:lang w:val="en-US"/>
-        </w:rPr>
-        <w:t>/.</w:t>
-      </w:r>
-      <w:proofErr w:type="spellStart"/>
-      <w:r>
-        <w:rPr>
-          <w:sz w:val="16"/>
-          <w:szCs w:val="16"/>
-          <w:lang w:val="en-US"/>
-        </w:rPr>
-        <w:t>htpasswd</w:t>
-      </w:r>
-      <w:proofErr w:type="spellEnd"/>
-      <w:r>
-        <w:rPr>
-          <w:sz w:val="16"/>
-          <w:szCs w:val="16"/>
-          <w:lang w:val="en-US"/>
-        </w:rPr>
-        <w:t xml:space="preserve"> must contain the appropriate passwords. Do NOT write manually into this file! In the backend, click the button </w:t>
+        <w:t xml:space="preserve">To enable that, the file userdatei/.htpasswd must contain the appropriate passwords. Do NOT write manually into this file! In the backend, click the button </w:t>
       </w:r>
       <w:r>
         <w:rPr>
@@ -1465,25 +1188,7 @@
           <w:szCs w:val="16"/>
           <w:lang w:val="en-US"/>
         </w:rPr>
-        <w:t xml:space="preserve"> .</w:t>
-      </w:r>
-      <w:proofErr w:type="spellStart"/>
-      <w:r>
-        <w:rPr>
-          <w:sz w:val="16"/>
-          <w:szCs w:val="16"/>
-          <w:lang w:val="en-US"/>
-        </w:rPr>
-        <w:t>htpasswd</w:t>
-      </w:r>
-      <w:proofErr w:type="spellEnd"/>
-      <w:r>
-        <w:rPr>
-          <w:sz w:val="16"/>
-          <w:szCs w:val="16"/>
-          <w:lang w:val="en-US"/>
-        </w:rPr>
-        <w:t xml:space="preserve"> </w:t>
+        <w:t xml:space="preserve"> .htpasswd </w:t>
       </w:r>
       <w:r>
         <w:rPr>
@@ -1550,105 +1255,7 @@
         <w:rPr>
           <w:lang w:val="en-US"/>
         </w:rPr>
-        <w:t xml:space="preserve">Security check: Each one of the folders, library, </w:t>
-      </w:r>
-      <w:proofErr w:type="spellStart"/>
-      <w:r>
-        <w:rPr>
-          <w:lang w:val="en-US"/>
-        </w:rPr>
-        <w:t>userdatei</w:t>
-      </w:r>
-      <w:proofErr w:type="spellEnd"/>
-      <w:r>
-        <w:rPr>
-          <w:lang w:val="en-US"/>
-        </w:rPr>
-        <w:t xml:space="preserve">, </w:t>
-      </w:r>
-      <w:proofErr w:type="spellStart"/>
-      <w:r>
-        <w:rPr>
-          <w:lang w:val="en-US"/>
-        </w:rPr>
-        <w:t>gigreps</w:t>
-      </w:r>
-      <w:proofErr w:type="spellEnd"/>
-      <w:r>
-        <w:rPr>
-          <w:lang w:val="en-US"/>
-        </w:rPr>
-        <w:t xml:space="preserve">, </w:t>
-      </w:r>
-      <w:proofErr w:type="spellStart"/>
-      <w:r>
-        <w:rPr>
-          <w:lang w:val="en-US"/>
-        </w:rPr>
-        <w:t>gigrepsarchiv</w:t>
-      </w:r>
-      <w:proofErr w:type="spellEnd"/>
-      <w:r>
-        <w:rPr>
-          <w:lang w:val="en-US"/>
-        </w:rPr>
-        <w:t xml:space="preserve"> and </w:t>
-      </w:r>
-      <w:proofErr w:type="spellStart"/>
-      <w:r>
-        <w:rPr>
-          <w:lang w:val="en-US"/>
-        </w:rPr>
-        <w:t>gigrepsdeleted</w:t>
-      </w:r>
-      <w:proofErr w:type="spellEnd"/>
-      <w:r>
-        <w:rPr>
-          <w:lang w:val="en-US"/>
-        </w:rPr>
-        <w:t xml:space="preserve">, as well as </w:t>
-      </w:r>
-      <w:proofErr w:type="spellStart"/>
-      <w:r>
-        <w:rPr>
-          <w:lang w:val="en-US"/>
-        </w:rPr>
-        <w:t>filesdeleted</w:t>
-      </w:r>
-      <w:proofErr w:type="spellEnd"/>
-      <w:r>
-        <w:rPr>
-          <w:lang w:val="en-US"/>
-        </w:rPr>
-        <w:t xml:space="preserve"> must contain an .</w:t>
-      </w:r>
-      <w:proofErr w:type="spellStart"/>
-      <w:r>
-        <w:rPr>
-          <w:lang w:val="en-US"/>
-        </w:rPr>
-        <w:t>htaccess</w:t>
-      </w:r>
-      <w:proofErr w:type="spellEnd"/>
-      <w:r>
-        <w:rPr>
-          <w:lang w:val="en-US"/>
-        </w:rPr>
-        <w:t xml:space="preserve"> file globally disallowing visits. These .</w:t>
-      </w:r>
-      <w:proofErr w:type="spellStart"/>
-      <w:r>
-        <w:rPr>
-          <w:lang w:val="en-US"/>
-        </w:rPr>
-        <w:t>htaccess</w:t>
-      </w:r>
-      <w:proofErr w:type="spellEnd"/>
-      <w:r>
-        <w:rPr>
-          <w:lang w:val="en-US"/>
-        </w:rPr>
-        <w:t xml:space="preserve"> files are actually part of the NADIN ZIP file; however, they may get lost during the FTP transfer to your host server.</w:t>
+        <w:t>Security check: Each one of the folders, library, userdatei, gigreps, gigrepsarchiv and gigrepsdeleted, as well as filesdeleted must contain an .htaccess file globally disallowing visits. These .htaccess files are actually part of the NADIN ZIP file; however, they may get lost during the FTP transfer to your host server.</w:t>
       </w:r>
     </w:p>
     <w:p>
@@ -1659,19 +1266,11 @@
           <w:lang w:val="en-US"/>
         </w:rPr>
       </w:pPr>
-      <w:proofErr w:type="gramStart"/>
-      <w:r>
-        <w:rPr>
-          <w:lang w:val="en-US"/>
-        </w:rPr>
-        <w:t>iTunes</w:t>
-      </w:r>
-      <w:proofErr w:type="gramEnd"/>
-      <w:r>
-        <w:rPr>
-          <w:lang w:val="en-US"/>
-        </w:rPr>
-        <w:t xml:space="preserve"> subscriptions</w:t>
+      <w:r>
+        <w:rPr>
+          <w:lang w:val="en-US"/>
+        </w:rPr>
+        <w:t>iTunes subscriptions</w:t>
       </w:r>
       <w:r>
         <w:rPr>
@@ -1695,21 +1294,7 @@
         <w:rPr>
           <w:lang w:val="en-US"/>
         </w:rPr>
-        <w:t>In case you do not want to offer these, or if you cannot get them working, set $</w:t>
-      </w:r>
-      <w:proofErr w:type="spellStart"/>
-      <w:r>
-        <w:rPr>
-          <w:lang w:val="en-US"/>
-        </w:rPr>
-        <w:t>offeritunesabo</w:t>
-      </w:r>
-      <w:proofErr w:type="spellEnd"/>
-      <w:r>
-        <w:rPr>
-          <w:lang w:val="en-US"/>
-        </w:rPr>
-        <w:t xml:space="preserve"> to </w:t>
+        <w:t xml:space="preserve">In case you do want to offer these $offeritunesabo to </w:t>
       </w:r>
       <w:r>
         <w:rPr>
@@ -1721,7 +1306,7 @@
         <w:rPr>
           <w:lang w:val="en-US"/>
         </w:rPr>
-        <w:t>no</w:t>
+        <w:t>yes</w:t>
       </w:r>
       <w:r>
         <w:rPr>
@@ -1733,21 +1318,7 @@
         <w:rPr>
           <w:lang w:val="en-US"/>
         </w:rPr>
-        <w:t xml:space="preserve"> in </w:t>
-      </w:r>
-      <w:proofErr w:type="spellStart"/>
-      <w:r>
-        <w:rPr>
-          <w:lang w:val="en-US"/>
-        </w:rPr>
-        <w:t>config.inc.php</w:t>
-      </w:r>
-      <w:proofErr w:type="spellEnd"/>
-      <w:r>
-        <w:rPr>
-          <w:lang w:val="en-US"/>
-        </w:rPr>
-        <w:t xml:space="preserve">. </w:t>
+        <w:t xml:space="preserve"> in config.inc.php. </w:t>
       </w:r>
     </w:p>
     <w:p>
@@ -1769,35 +1340,7 @@
         <w:rPr>
           <w:lang w:val="en-US"/>
         </w:rPr>
-        <w:t xml:space="preserve">If you want iTunes subscriptions to work properly, follow the directions‚ PREREQUISITES FOR WORKING </w:t>
-      </w:r>
-      <w:proofErr w:type="spellStart"/>
-      <w:r>
-        <w:rPr>
-          <w:lang w:val="en-US"/>
-        </w:rPr>
-        <w:t>iTUNES</w:t>
-      </w:r>
-      <w:proofErr w:type="spellEnd"/>
-      <w:r>
-        <w:rPr>
-          <w:lang w:val="en-US"/>
-        </w:rPr>
-        <w:t xml:space="preserve"> SUBSCRIPTIONS in </w:t>
-      </w:r>
-      <w:proofErr w:type="spellStart"/>
-      <w:r>
-        <w:rPr>
-          <w:lang w:val="en-US"/>
-        </w:rPr>
-        <w:t>config.inc.php</w:t>
-      </w:r>
-      <w:proofErr w:type="spellEnd"/>
-      <w:r>
-        <w:rPr>
-          <w:lang w:val="en-US"/>
-        </w:rPr>
-        <w:t>.</w:t>
+        <w:t>If you want iTunes subscriptions to work properly, follow the directions‚ PREREQUISITES FOR WORKING iTUNES SUBSCRIPTIONS in config.inc.php.</w:t>
       </w:r>
       <w:r>
         <w:rPr>
@@ -1822,25 +1365,7 @@
           <w:szCs w:val="18"/>
           <w:lang w:val="en-US"/>
         </w:rPr>
-        <w:t xml:space="preserve">* IF on your provider’s system, PHP </w:t>
-      </w:r>
-      <w:proofErr w:type="gramStart"/>
-      <w:r>
-        <w:rPr>
-          <w:sz w:val="18"/>
-          <w:szCs w:val="18"/>
-          <w:lang w:val="en-US"/>
-        </w:rPr>
-        <w:t>runs  as</w:t>
-      </w:r>
-      <w:proofErr w:type="gramEnd"/>
-      <w:r>
-        <w:rPr>
-          <w:sz w:val="18"/>
-          <w:szCs w:val="18"/>
-          <w:lang w:val="en-US"/>
-        </w:rPr>
-        <w:t xml:space="preserve"> CGI, not as a module, </w:t>
+        <w:t xml:space="preserve">* IF on your provider’s system, PHP runs  as CGI, not as a module, </w:t>
       </w:r>
       <w:r>
         <w:rPr>
@@ -1857,106 +1382,16 @@
           <w:szCs w:val="18"/>
           <w:lang w:val="en-US"/>
         </w:rPr>
-        <w:t xml:space="preserve">, open </w:t>
-      </w:r>
-      <w:proofErr w:type="spellStart"/>
+        <w:t>, open config.inc.php and set $autoresolvefastcgiproblems to 'yes' near the end of the file code; in abo/.htaccess, delete all the pound signs (#) except in the line #http://www.besthostratings.com/articles/http-auth-php-cgi.html</w:t>
+      </w:r>
       <w:r>
         <w:rPr>
           <w:sz w:val="18"/>
           <w:szCs w:val="18"/>
           <w:lang w:val="en-US"/>
         </w:rPr>
-        <w:t>config.inc.php</w:t>
-      </w:r>
-      <w:proofErr w:type="spellEnd"/>
-      <w:r>
-        <w:rPr>
-          <w:sz w:val="18"/>
-          <w:szCs w:val="18"/>
-          <w:lang w:val="en-US"/>
-        </w:rPr>
-        <w:t xml:space="preserve"> and set $</w:t>
-      </w:r>
-      <w:proofErr w:type="spellStart"/>
-      <w:r>
-        <w:rPr>
-          <w:sz w:val="18"/>
-          <w:szCs w:val="18"/>
-          <w:lang w:val="en-US"/>
-        </w:rPr>
-        <w:t>autoresolvefastcgiproblems</w:t>
-      </w:r>
-      <w:proofErr w:type="spellEnd"/>
-      <w:r>
-        <w:rPr>
-          <w:sz w:val="18"/>
-          <w:szCs w:val="18"/>
-          <w:lang w:val="en-US"/>
-        </w:rPr>
-        <w:t xml:space="preserve"> to 'yes' near the end of the file code; in abo/.</w:t>
-      </w:r>
-      <w:proofErr w:type="spellStart"/>
-      <w:r>
-        <w:rPr>
-          <w:sz w:val="18"/>
-          <w:szCs w:val="18"/>
-          <w:lang w:val="en-US"/>
-        </w:rPr>
-        <w:t>htaccess</w:t>
-      </w:r>
-      <w:proofErr w:type="spellEnd"/>
-      <w:r>
-        <w:rPr>
-          <w:sz w:val="18"/>
-          <w:szCs w:val="18"/>
-          <w:lang w:val="en-US"/>
-        </w:rPr>
-        <w:t>, delete all the pound signs (#) except in the line #http://www.besthostratings.com/articles/http-auth-php-cgi.html</w:t>
-      </w:r>
-      <w:r>
-        <w:rPr>
-          <w:sz w:val="18"/>
-          <w:szCs w:val="18"/>
-          <w:lang w:val="en-US"/>
-        </w:rPr>
         <w:br/>
-        <w:t>** IF your site’s URL starts with  https:// instead of http://, change $</w:t>
-      </w:r>
-      <w:proofErr w:type="spellStart"/>
-      <w:r>
-        <w:rPr>
-          <w:sz w:val="18"/>
-          <w:szCs w:val="18"/>
-          <w:lang w:val="en-US"/>
-        </w:rPr>
-        <w:t>nadin</w:t>
-      </w:r>
-      <w:proofErr w:type="spellEnd"/>
-      <w:r>
-        <w:rPr>
-          <w:sz w:val="18"/>
-          <w:szCs w:val="18"/>
-          <w:lang w:val="en-US"/>
-        </w:rPr>
-        <w:t xml:space="preserve">='http://'.$_SERVER['SERVER_NAME'].$_SERVER['PHP_SELF']; in </w:t>
-      </w:r>
-      <w:proofErr w:type="spellStart"/>
-      <w:r>
-        <w:rPr>
-          <w:sz w:val="18"/>
-          <w:szCs w:val="18"/>
-          <w:lang w:val="en-US"/>
-        </w:rPr>
-        <w:t>config.inc.php</w:t>
-      </w:r>
-      <w:proofErr w:type="spellEnd"/>
-      <w:r>
-        <w:rPr>
-          <w:sz w:val="18"/>
-          <w:szCs w:val="18"/>
-          <w:lang w:val="en-US"/>
-        </w:rPr>
-        <w:t xml:space="preserve"> accordingly.</w:t>
+        <w:t>** IF your site’s URL starts with  https:// instead of http://, change $nadin='http://'.$_SERVER['SERVER_NAME'].$_SERVER['PHP_SELF']; in config.inc.php accordingly.</w:t>
       </w:r>
     </w:p>
     <w:sectPr>

</xml_diff>